<commit_message>
Correction de petites fautes
</commit_message>
<xml_diff>
--- a/Pôle mécatronique/Electronique/Documents informatif/Comment améliorer l’organisation du projet Robotech pour les années à venir.docx
+++ b/Pôle mécatronique/Electronique/Documents informatif/Comment améliorer l’organisation du projet Robotech pour les années à venir.docx
@@ -120,7 +120,16 @@
         <w:t>Manque d’information sur le travail réalisé les années précédentes</w:t>
       </w:r>
       <w:r>
-        <w:t xml:space="preserve"> (solutions choisis, documentation)</w:t>
+        <w:t xml:space="preserve"> (solutions choisi</w:t>
+      </w:r>
+      <w:r>
+        <w:t>e</w:t>
+      </w:r>
+      <w:r>
+        <w:t>s, documentation)</w:t>
+      </w:r>
+      <w:r>
+        <w:t>.</w:t>
       </w:r>
     </w:p>
     <w:p>
@@ -134,6 +143,9 @@
       <w:r>
         <w:t>Manque d’explications techniques générales (tuto STM, utilisation du matériel, …)</w:t>
       </w:r>
+      <w:r>
+        <w:t>.</w:t>
+      </w:r>
     </w:p>
     <w:p>
       <w:pPr>
@@ -144,7 +156,10 @@
         </w:numPr>
       </w:pPr>
       <w:r>
-        <w:t xml:space="preserve">Pas d'inventaire et matériel mal rangé </w:t>
+        <w:t>Pas d'inventaire et matériel mal rangé</w:t>
+      </w:r>
+      <w:r>
+        <w:t>.</w:t>
       </w:r>
     </w:p>
     <w:p>
@@ -158,6 +173,9 @@
       <w:r>
         <w:t>Pas de planning des tâches</w:t>
       </w:r>
+      <w:r>
+        <w:t>.</w:t>
+      </w:r>
     </w:p>
     <w:p>
       <w:pPr>
@@ -173,6 +191,9 @@
       <w:r>
         <w:t xml:space="preserve"> (En décembre, certains choix techniques n’étaient pas encore faits)</w:t>
       </w:r>
+      <w:r>
+        <w:t>.</w:t>
+      </w:r>
     </w:p>
     <w:p>
       <w:pPr>
@@ -185,6 +206,9 @@
       <w:r>
         <w:t>Procédures pour acheter du matériel</w:t>
       </w:r>
+      <w:r>
+        <w:t>.</w:t>
+      </w:r>
     </w:p>
     <w:p/>
     <w:p>
@@ -236,7 +260,7 @@
         </w:numPr>
       </w:pPr>
       <w:r>
-        <w:t>Présenter le travaille des années précédentes. Parler du bon et du mauvais. Parler brièvement des choix techniques, du déroulement, des étapes importantes</w:t>
+        <w:t>Présenter le travail des années précédentes. Parler du bon et du mauvais. Parler brièvement des choix techniques, du déroulement, des étapes importantes</w:t>
       </w:r>
       <w:r>
         <w:t>.</w:t>
@@ -253,6 +277,9 @@
       <w:r>
         <w:t>Présenter la salle et les ressources (humaines et matérielles)</w:t>
       </w:r>
+      <w:r>
+        <w:t>.</w:t>
+      </w:r>
     </w:p>
     <w:p>
       <w:pPr>
@@ -265,6 +292,9 @@
       <w:r>
         <w:t>Etudier le sujet de la compétition. Relever les enjeux (se localiser, agir, communiquer, éviter la disqualification, etc. )</w:t>
       </w:r>
+      <w:r>
+        <w:t>.</w:t>
+      </w:r>
     </w:p>
     <w:p>
       <w:pPr>
@@ -317,7 +347,13 @@
         </w:numPr>
       </w:pPr>
       <w:r>
-        <w:t>Ne pas mettre de coter la communication externe ET interne.</w:t>
+        <w:t>Ne pas mettre de c</w:t>
+      </w:r>
+      <w:r>
+        <w:t>ôté</w:t>
+      </w:r>
+      <w:r>
+        <w:t xml:space="preserve"> la communication externe ET interne.</w:t>
       </w:r>
     </w:p>
     <w:p>

</xml_diff>